<commit_message>
Working server (imported data and got the database to work)
</commit_message>
<xml_diff>
--- a/report/TWEB/TWEB Report.docx
+++ b/report/TWEB/TWEB Report.docx
@@ -1253,10 +1253,20 @@
       </w:r>
     </w:p>
     <w:p>
-      <w:pPr>
-        <w:rPr>
-          <w:b/>
-          <w:bCs/>
+      <w:r>
+        <w:t xml:space="preserve">The </w:t>
+      </w:r>
+      <w:r>
+        <w:t>Postgre</w:t>
+      </w:r>
+      <w:r>
+        <w:t>SQL satellite server exposes static anime metadata via a REST API built with Spring Boot and JPA, populated through a startup CSV importer that normalizes dataset inconsistencies before persistence.</w:t>
+      </w:r>
+    </w:p>
+    <w:p>
+      <w:pPr>
+        <w:rPr>
+          <w:u w:val="single"/>
         </w:rPr>
       </w:pPr>
     </w:p>
@@ -1276,6 +1286,28 @@
       </w:r>
     </w:p>
     <w:p>
+      <w:r>
+        <w:t>We i</w:t>
+      </w:r>
+      <w:r>
+        <w:t xml:space="preserve">mplemented a startup CSV importer in Spring Boot using </w:t>
+      </w:r>
+      <w:proofErr w:type="spellStart"/>
+      <w:r>
+        <w:t>CommandLineRunner</w:t>
+      </w:r>
+      <w:proofErr w:type="spellEnd"/>
+      <w:r>
+        <w:t>.</w:t>
+      </w:r>
+    </w:p>
+    <w:p>
+      <w:r>
+        <w:t>The importer parses the CSV, normalizes list-like fields (such as genres and studios), and persists entities via JPA into PostgreSQL. This avoids relying on DB-specific import tools and keeps data cleaning logic inside the application.</w:t>
+      </w:r>
+    </w:p>
+    <w:p/>
+    <w:p>
       <w:pPr>
         <w:rPr>
           <w:b/>
@@ -1646,6 +1678,7 @@
           <w:b/>
           <w:bCs/>
         </w:rPr>
+        <w:lastRenderedPageBreak/>
         <w:t>8</w:t>
       </w:r>
       <w:r>
@@ -1811,7 +1844,6 @@
         <w:rPr>
           <w:lang w:val="en-US"/>
         </w:rPr>
-        <w:lastRenderedPageBreak/>
         <w:t>The work was mainly based on the provided datasets and course material</w:t>
       </w:r>
       <w:r>

</xml_diff>

<commit_message>
Added swagger and new importer class
</commit_message>
<xml_diff>
--- a/report/TWEB/TWEB Report.docx
+++ b/report/TWEB/TWEB Report.docx
@@ -1121,6 +1121,14 @@
           <w:bCs/>
         </w:rPr>
       </w:pPr>
+    </w:p>
+    <w:p>
+      <w:pPr>
+        <w:rPr>
+          <w:b/>
+          <w:bCs/>
+        </w:rPr>
+      </w:pPr>
       <w:r>
         <w:rPr>
           <w:b/>
@@ -1130,6 +1138,19 @@
       </w:r>
     </w:p>
     <w:p>
+      <w:r>
+        <w:t>In MongoDB the database must be called “anime” with its collections “ratings”, “</w:t>
+      </w:r>
+      <w:proofErr w:type="spellStart"/>
+      <w:r>
+        <w:t>user_profile</w:t>
+      </w:r>
+      <w:proofErr w:type="spellEnd"/>
+      <w:r>
+        <w:t>”</w:t>
+      </w:r>
+    </w:p>
+    <w:p>
       <w:pPr>
         <w:rPr>
           <w:b/>
@@ -1233,6 +1254,7 @@
         <w:rPr>
           <w:b/>
           <w:bCs/>
+          <w:u w:val="single"/>
           <w:lang w:val="en-US"/>
         </w:rPr>
       </w:pPr>
@@ -1303,13 +1325,65 @@
     </w:p>
     <w:p>
       <w:r>
-        <w:t>The importer parses the CSV, normalizes list-like fields (such as genres and studios), and persists entities via JPA into PostgreSQL. This avoids relying on DB-specific import tools and keeps data cleaning logic inside the application.</w:t>
+        <w:rPr>
+          <w:u w:val="single"/>
+        </w:rPr>
+        <w:t>The importer parses the CSV, normalizes list-like fields (such as genres and studios), and persists entities via JPA into PostgreSQL.</w:t>
+      </w:r>
+      <w:r>
+        <w:t xml:space="preserve"> This avoids relying on DB-specific import tools and keeps data cleaning logic inside the application.</w:t>
       </w:r>
     </w:p>
     <w:p/>
     <w:p>
       <w:pPr>
         <w:rPr>
+          <w:lang w:val="en-US"/>
+        </w:rPr>
+      </w:pPr>
+      <w:r>
+        <w:rPr>
+          <w:lang w:val="en-US"/>
+        </w:rPr>
+        <w:t>Why not a generic importer?”</w:t>
+      </w:r>
+    </w:p>
+    <w:p>
+      <w:pPr>
+        <w:rPr>
+          <w:lang w:val="en-US"/>
+        </w:rPr>
+      </w:pPr>
+      <w:r>
+        <w:rPr>
+          <w:lang w:val="en-US"/>
+        </w:rPr>
+        <w:t xml:space="preserve">Each dataset has a different schema and mapping logic, so </w:t>
+      </w:r>
+      <w:r>
+        <w:rPr>
+          <w:lang w:val="en-US"/>
+        </w:rPr>
+        <w:t>we</w:t>
+      </w:r>
+      <w:r>
+        <w:rPr>
+          <w:lang w:val="en-US"/>
+        </w:rPr>
+        <w:t xml:space="preserve"> preferred explicit importers for clarity and maintainability.</w:t>
+      </w:r>
+    </w:p>
+    <w:p>
+      <w:pPr>
+        <w:rPr>
+          <w:lang w:val="en-US"/>
+        </w:rPr>
+      </w:pPr>
+    </w:p>
+    <w:p/>
+    <w:p>
+      <w:pPr>
+        <w:rPr>
           <w:b/>
           <w:bCs/>
         </w:rPr>
@@ -1678,7 +1752,6 @@
           <w:b/>
           <w:bCs/>
         </w:rPr>
-        <w:lastRenderedPageBreak/>
         <w:t>8</w:t>
       </w:r>
       <w:r>

</xml_diff>

<commit_message>
Rewritten animeController, added swagger to the routes + minor fixes
</commit_message>
<xml_diff>
--- a/report/TWEB/TWEB Report.docx
+++ b/report/TWEB/TWEB Report.docx
@@ -1371,6 +1371,31 @@
           <w:lang w:val="en-US"/>
         </w:rPr>
         <w:t xml:space="preserve"> preferred explicit importers for clarity and maintainability.</w:t>
+      </w:r>
+    </w:p>
+    <w:p>
+      <w:pPr>
+        <w:rPr>
+          <w:lang w:val="en-US"/>
+        </w:rPr>
+      </w:pPr>
+    </w:p>
+    <w:p>
+      <w:pPr>
+        <w:rPr>
+          <w:lang w:val="en-US"/>
+        </w:rPr>
+      </w:pPr>
+      <w:r>
+        <w:t xml:space="preserve">The dataset contains heterogeneous and incomplete </w:t>
+      </w:r>
+      <w:proofErr w:type="spellStart"/>
+      <w:r>
+        <w:t>date</w:t>
+      </w:r>
+      <w:proofErr w:type="spellEnd"/>
+      <w:r>
+        <w:t xml:space="preserve"> formats (ISO timestamps, partial dates like month/day only, and missing values). Since the application only displays the data and does not perform temporal computations, I stored the value as a string to preserve the original information without introducing parsing errors.</w:t>
       </w:r>
     </w:p>
     <w:p>

</xml_diff>

<commit_message>
Adding Swagger comments and reporting something Last Commit before I break everything changing username :)
</commit_message>
<xml_diff>
--- a/report/TWEB/TWEB Report.docx
+++ b/report/TWEB/TWEB Report.docx
@@ -920,6 +920,26 @@
       </w:r>
     </w:p>
     <w:p>
+      <w:r>
+        <w:t>The Main Express Server</w:t>
+      </w:r>
+      <w:r>
+        <w:t xml:space="preserve"> </w:t>
+      </w:r>
+      <w:r>
+        <w:t>forward</w:t>
+      </w:r>
+      <w:r>
+        <w:t>s</w:t>
+      </w:r>
+      <w:r>
+        <w:t xml:space="preserve"> the requests to the other servers and return the results to the user</w:t>
+      </w:r>
+      <w:r>
+        <w:t>.</w:t>
+      </w:r>
+    </w:p>
+    <w:p>
       <w:pPr>
         <w:rPr>
           <w:sz w:val="24"/>
@@ -944,25 +964,37 @@
       </w:r>
     </w:p>
     <w:p>
-      <w:pPr>
-        <w:rPr>
-          <w:b/>
-          <w:bCs/>
-        </w:rPr>
-      </w:pPr>
-    </w:p>
-    <w:p>
-      <w:pPr>
-        <w:rPr>
-          <w:b/>
-          <w:bCs/>
-        </w:rPr>
-      </w:pPr>
-      <w:r>
-        <w:rPr>
-          <w:b/>
-          <w:bCs/>
-        </w:rPr>
+      <w:r>
+        <w:t>H</w:t>
+      </w:r>
+      <w:r>
+        <w:t>ow to manage asynchronous requests correctly</w:t>
+      </w:r>
+      <w:r>
+        <w:t xml:space="preserve"> was a pain in the ass :)</w:t>
+      </w:r>
+    </w:p>
+    <w:p>
+      <w:pPr>
+        <w:rPr>
+          <w:b/>
+          <w:bCs/>
+        </w:rPr>
+      </w:pPr>
+    </w:p>
+    <w:p>
+      <w:pPr>
+        <w:rPr>
+          <w:b/>
+          <w:bCs/>
+        </w:rPr>
+      </w:pPr>
+      <w:r>
+        <w:rPr>
+          <w:b/>
+          <w:bCs/>
+        </w:rPr>
+        <w:lastRenderedPageBreak/>
         <w:t>2.3 Requirements</w:t>
       </w:r>
     </w:p>
@@ -1115,6 +1147,22 @@
       </w:r>
     </w:p>
     <w:p>
+      <w:r>
+        <w:t>One of the main difficulties was understanding how to correctly model data in MongoDB without using a relational structure</w:t>
+      </w:r>
+      <w:r>
+        <w:t>, as we’d never deal with it.</w:t>
+      </w:r>
+      <w:r>
+        <w:br/>
+        <w:t>Another issue was managing the connection between the Express server and the MongoDB database.</w:t>
+      </w:r>
+      <w:r>
+        <w:br/>
+        <w:t>These problems were solved by using Mongoose schemas and by testing the endpoints with simple requests.</w:t>
+      </w:r>
+    </w:p>
+    <w:p>
       <w:pPr>
         <w:rPr>
           <w:b/>
@@ -1139,15 +1187,7 @@
     </w:p>
     <w:p>
       <w:r>
-        <w:t>In MongoDB the database must be called “anime” with its collections “ratings”, “</w:t>
-      </w:r>
-      <w:proofErr w:type="spellStart"/>
-      <w:r>
-        <w:t>user_profile</w:t>
-      </w:r>
-      <w:proofErr w:type="spellEnd"/>
-      <w:r>
-        <w:t>”</w:t>
+        <w:t>In MongoDB the database must be called “anime” with its collections “ratings”, “user_profile”</w:t>
       </w:r>
     </w:p>
     <w:p>
@@ -1312,15 +1352,7 @@
         <w:t>We i</w:t>
       </w:r>
       <w:r>
-        <w:t xml:space="preserve">mplemented a startup CSV importer in Spring Boot using </w:t>
-      </w:r>
-      <w:proofErr w:type="spellStart"/>
-      <w:r>
-        <w:t>CommandLineRunner</w:t>
-      </w:r>
-      <w:proofErr w:type="spellEnd"/>
-      <w:r>
-        <w:t>.</w:t>
+        <w:t>mplemented a startup CSV importer in Spring Boot using CommandLineRunner.</w:t>
       </w:r>
     </w:p>
     <w:p>
@@ -1387,15 +1419,7 @@
         </w:rPr>
       </w:pPr>
       <w:r>
-        <w:t xml:space="preserve">The dataset contains heterogeneous and incomplete </w:t>
-      </w:r>
-      <w:proofErr w:type="spellStart"/>
-      <w:r>
-        <w:t>date</w:t>
-      </w:r>
-      <w:proofErr w:type="spellEnd"/>
-      <w:r>
-        <w:t xml:space="preserve"> formats (ISO timestamps, partial dates like month/day only, and missing values). Since the application only displays the data and does not perform temporal computations, I stored the value as a string to preserve the original information without introducing parsing errors.</w:t>
+        <w:t>The dataset contains heterogeneous and incomplete date formats (ISO timestamps, partial dates like month/day only, and missing values). Since the application only displays the data and does not perform temporal computations, I stored the value as a string to preserve the original information without introducing parsing errors.</w:t>
       </w:r>
     </w:p>
     <w:p>
@@ -1598,25 +1622,7 @@
           <w:szCs w:val="24"/>
           <w:lang w:val="en-US"/>
         </w:rPr>
-        <w:t xml:space="preserve">Handlebars </w:t>
-      </w:r>
-      <w:proofErr w:type="gramStart"/>
-      <w:r>
-        <w:rPr>
-          <w:sz w:val="24"/>
-          <w:szCs w:val="24"/>
-          <w:lang w:val="en-US"/>
-        </w:rPr>
-        <w:t>was</w:t>
-      </w:r>
-      <w:proofErr w:type="gramEnd"/>
-      <w:r>
-        <w:rPr>
-          <w:sz w:val="24"/>
-          <w:szCs w:val="24"/>
-          <w:lang w:val="en-US"/>
-        </w:rPr>
-        <w:t xml:space="preserve"> chosen because it provides logic-less templating, automatically integrates with Express, and keeps the frontend simple.</w:t>
+        <w:t>Handlebars was chosen because it provides logic-less templating, automatically integrates with Express, and keeps the frontend simple.</w:t>
       </w:r>
     </w:p>
     <w:p>
@@ -1731,17 +1737,86 @@
       </w:pPr>
     </w:p>
     <w:p>
+      <w:r>
+        <w:rPr>
+          <w:b/>
+          <w:bCs/>
+        </w:rPr>
+        <w:t>7</w:t>
+      </w:r>
+      <w:r>
+        <w:rPr>
+          <w:b/>
+          <w:bCs/>
+        </w:rPr>
+        <w:t xml:space="preserve">. </w:t>
+      </w:r>
+      <w:r>
+        <w:rPr>
+          <w:b/>
+          <w:bCs/>
+        </w:rPr>
+        <w:t>Division of Work</w:t>
+      </w:r>
+      <w:r>
+        <w:rPr>
+          <w:b/>
+          <w:bCs/>
+        </w:rPr>
+        <w:br/>
+      </w:r>
+      <w:r>
+        <w:t>The project was developed by both group members, Filippo and Denis, with the goal of dividing the work as evenly as possible.</w:t>
+      </w:r>
+      <w:r>
+        <w:br/>
+        <w:t>Both members worked on the different servers and discussed design choices together before implementation.</w:t>
+      </w:r>
+      <w:r>
+        <w:br/>
+        <w:t>In practice, the workload sometimes differed depending on the task and its complexity, with one member taking a more active role in specific parts.</w:t>
+      </w:r>
+      <w:r>
+        <w:rPr>
+          <w:b/>
+          <w:bCs/>
+        </w:rPr>
+        <w:br/>
+      </w:r>
+      <w:r>
+        <w:t>The website was developed by both members, starting from a basic Express and Handlebars structure and later improving and refactoring the code together.</w:t>
+      </w:r>
+    </w:p>
+    <w:p>
+      <w:r>
+        <w:t>The report was written collaboratively, with Filippo taking care of the English writing and final formatting.</w:t>
+      </w:r>
+    </w:p>
+    <w:p>
+      <w:r>
+        <w:t>Both Filippo and Denis contributed to testing, debugging, and integration between the different parts of the system.</w:t>
+      </w:r>
+    </w:p>
+    <w:p>
       <w:pPr>
         <w:rPr>
           <w:u w:val="single"/>
         </w:rPr>
       </w:pPr>
-      <w:r>
-        <w:rPr>
-          <w:b/>
-          <w:bCs/>
-        </w:rPr>
-        <w:t>7</w:t>
+    </w:p>
+    <w:p/>
+    <w:p>
+      <w:pPr>
+        <w:rPr>
+          <w:lang w:val="en-US"/>
+        </w:rPr>
+      </w:pPr>
+      <w:r>
+        <w:rPr>
+          <w:b/>
+          <w:bCs/>
+        </w:rPr>
+        <w:t>8</w:t>
       </w:r>
       <w:r>
         <w:rPr>
@@ -1755,7 +1830,7 @@
           <w:b/>
           <w:bCs/>
         </w:rPr>
-        <w:t>Division of Work</w:t>
+        <w:t>Extra Information</w:t>
       </w:r>
       <w:r>
         <w:rPr>
@@ -1764,39 +1839,103 @@
         </w:rPr>
         <w:br/>
       </w:r>
-    </w:p>
-    <w:p/>
-    <w:p>
-      <w:pPr>
-        <w:rPr>
-          <w:lang w:val="en-US"/>
-        </w:rPr>
-      </w:pPr>
-      <w:r>
-        <w:rPr>
-          <w:b/>
-          <w:bCs/>
-        </w:rPr>
-        <w:t>8</w:t>
-      </w:r>
-      <w:r>
-        <w:rPr>
-          <w:b/>
-          <w:bCs/>
-        </w:rPr>
-        <w:t xml:space="preserve">. </w:t>
-      </w:r>
-      <w:r>
-        <w:rPr>
-          <w:b/>
-          <w:bCs/>
-        </w:rPr>
-        <w:t>Extra Information</w:t>
-      </w:r>
-      <w:r>
-        <w:rPr>
-          <w:b/>
-          <w:bCs/>
+      <w:r>
+        <w:rPr>
+          <w:lang w:val="en-US"/>
+        </w:rPr>
+        <w:t>Before running the project, the lecturer needs to run the jupyter notebook in order to to clean the datasets.</w:t>
+      </w:r>
+    </w:p>
+    <w:p>
+      <w:pPr>
+        <w:rPr>
+          <w:u w:val="single"/>
+          <w:lang w:val="en-US"/>
+        </w:rPr>
+      </w:pPr>
+      <w:r>
+        <w:rPr>
+          <w:lang w:val="en-US"/>
+        </w:rPr>
+        <w:t>W</w:t>
+      </w:r>
+      <w:r>
+        <w:rPr>
+          <w:lang w:val="en-US"/>
+        </w:rPr>
+        <w:t>e’re required to install node.js using the following command: “npm install”</w:t>
+      </w:r>
+    </w:p>
+    <w:p>
+      <w:pPr>
+        <w:rPr>
+          <w:sz w:val="24"/>
+          <w:szCs w:val="24"/>
+          <w:u w:val="single"/>
+          <w:lang w:val="en-US"/>
+        </w:rPr>
+      </w:pPr>
+    </w:p>
+    <w:p>
+      <w:pPr>
+        <w:spacing w:after="160" w:line="259" w:lineRule="auto"/>
+        <w:rPr>
+          <w:b/>
+          <w:bCs/>
+        </w:rPr>
+      </w:pPr>
+      <w:r>
+        <w:rPr>
+          <w:b/>
+          <w:bCs/>
+        </w:rPr>
+        <w:t>9</w:t>
+      </w:r>
+      <w:r>
+        <w:rPr>
+          <w:b/>
+          <w:bCs/>
+        </w:rPr>
+        <w:t>. Bibliography</w:t>
+      </w:r>
+    </w:p>
+    <w:p>
+      <w:pPr>
+        <w:spacing w:after="160" w:line="259" w:lineRule="auto"/>
+        <w:rPr>
+          <w:lang w:val="en-US"/>
+        </w:rPr>
+      </w:pPr>
+      <w:bookmarkStart w:id="3" w:name="_Hlk218184321"/>
+      <w:r>
+        <w:rPr>
+          <w:lang w:val="en-US"/>
+        </w:rPr>
+        <w:t>No external books were used for this assignment.</w:t>
+      </w:r>
+    </w:p>
+    <w:p>
+      <w:pPr>
+        <w:spacing w:after="160" w:line="259" w:lineRule="auto"/>
+        <w:rPr>
+          <w:lang w:val="en-US"/>
+        </w:rPr>
+      </w:pPr>
+      <w:r>
+        <w:rPr>
+          <w:lang w:val="en-US"/>
+        </w:rPr>
+        <w:t>The work was mainly based on the provided datasets and course material</w:t>
+      </w:r>
+      <w:r>
+        <w:rPr>
+          <w:lang w:val="en-US"/>
+        </w:rPr>
+        <w:t>:</w:t>
+      </w:r>
+      <w:r>
+        <w:rPr>
+          <w:lang w:val="en-US"/>
         </w:rPr>
         <w:br/>
       </w:r>
@@ -1804,234 +1943,65 @@
         <w:rPr>
           <w:lang w:val="en-US"/>
         </w:rPr>
-        <w:t xml:space="preserve">Before running the project, the lecturer needs to run the </w:t>
-      </w:r>
-      <w:proofErr w:type="spellStart"/>
-      <w:r>
-        <w:rPr>
-          <w:lang w:val="en-US"/>
-        </w:rPr>
-        <w:t>jupyter</w:t>
-      </w:r>
-      <w:proofErr w:type="spellEnd"/>
-      <w:r>
-        <w:rPr>
-          <w:lang w:val="en-US"/>
-        </w:rPr>
-        <w:t xml:space="preserve"> notebook </w:t>
-      </w:r>
-      <w:proofErr w:type="gramStart"/>
-      <w:r>
-        <w:rPr>
-          <w:lang w:val="en-US"/>
-        </w:rPr>
-        <w:t>in order to</w:t>
-      </w:r>
-      <w:proofErr w:type="gramEnd"/>
-      <w:r>
-        <w:rPr>
-          <w:lang w:val="en-US"/>
-        </w:rPr>
-        <w:t xml:space="preserve"> </w:t>
-      </w:r>
-      <w:proofErr w:type="spellStart"/>
-      <w:r>
-        <w:rPr>
-          <w:lang w:val="en-US"/>
-        </w:rPr>
-        <w:t>to</w:t>
-      </w:r>
-      <w:proofErr w:type="spellEnd"/>
-      <w:r>
-        <w:rPr>
-          <w:lang w:val="en-US"/>
-        </w:rPr>
-        <w:t xml:space="preserve"> clean the datasets.</w:t>
-      </w:r>
-    </w:p>
-    <w:p>
-      <w:pPr>
-        <w:rPr>
+        <w:t>Course Lecture Slides – TWEB: Anime Data Aggregator, Academic Year 2025.</w:t>
+      </w:r>
+      <w:r>
+        <w:rPr>
+          <w:lang w:val="en-US"/>
+        </w:rPr>
+        <w:br/>
+      </w:r>
+      <w:r>
+        <w:rPr>
+          <w:lang w:val="en-US"/>
+        </w:rPr>
+        <w:t>Professor F. Ciravegna, University of Torino – Lecture Notes.</w:t>
+      </w:r>
+    </w:p>
+    <w:p>
+      <w:pPr>
+        <w:spacing w:after="160" w:line="259" w:lineRule="auto"/>
+        <w:rPr>
+          <w:lang w:val="en-US"/>
+        </w:rPr>
+      </w:pPr>
+      <w:r>
+        <w:t>W3Schools</w:t>
+      </w:r>
+    </w:p>
+    <w:p>
+      <w:pPr>
+        <w:spacing w:after="160" w:line="259" w:lineRule="auto"/>
+        <w:rPr>
+          <w:lang w:val="en-US"/>
+        </w:rPr>
+      </w:pPr>
+      <w:r>
+        <w:rPr>
+          <w:lang w:val="en-US"/>
+        </w:rPr>
+        <w:t>Large Language Models were also used to support understanding and implementation, mainly ChatGPT and Google Gemini.</w:t>
+      </w:r>
+    </w:p>
+    <w:bookmarkEnd w:id="3"/>
+    <w:p>
+      <w:pPr>
+        <w:spacing w:after="160" w:line="259" w:lineRule="auto"/>
+        <w:rPr>
+          <w:sz w:val="24"/>
+          <w:szCs w:val="24"/>
           <w:u w:val="single"/>
           <w:lang w:val="en-US"/>
         </w:rPr>
       </w:pPr>
       <w:r>
         <w:rPr>
-          <w:lang w:val="en-US"/>
-        </w:rPr>
-        <w:t>W</w:t>
-      </w:r>
-      <w:r>
-        <w:rPr>
-          <w:lang w:val="en-US"/>
-        </w:rPr>
-        <w:t>e’re required to install node.js using the following command: “</w:t>
-      </w:r>
-      <w:proofErr w:type="spellStart"/>
-      <w:r>
-        <w:rPr>
-          <w:lang w:val="en-US"/>
-        </w:rPr>
-        <w:t>npm</w:t>
-      </w:r>
-      <w:proofErr w:type="spellEnd"/>
-      <w:r>
-        <w:rPr>
-          <w:lang w:val="en-US"/>
-        </w:rPr>
-        <w:t xml:space="preserve"> install”</w:t>
-      </w:r>
-    </w:p>
-    <w:p>
-      <w:pPr>
-        <w:rPr>
           <w:sz w:val="24"/>
           <w:szCs w:val="24"/>
           <w:u w:val="single"/>
           <w:lang w:val="en-US"/>
         </w:rPr>
-      </w:pPr>
-    </w:p>
-    <w:p>
-      <w:pPr>
-        <w:spacing w:after="160" w:line="259" w:lineRule="auto"/>
-        <w:rPr>
-          <w:b/>
-          <w:bCs/>
-        </w:rPr>
-      </w:pPr>
-      <w:r>
-        <w:rPr>
-          <w:b/>
-          <w:bCs/>
-        </w:rPr>
-        <w:t>9</w:t>
-      </w:r>
-      <w:r>
-        <w:rPr>
-          <w:b/>
-          <w:bCs/>
-        </w:rPr>
-        <w:t>. Bibliography</w:t>
-      </w:r>
-    </w:p>
-    <w:p>
-      <w:pPr>
-        <w:spacing w:after="160" w:line="259" w:lineRule="auto"/>
-        <w:rPr>
-          <w:lang w:val="en-US"/>
-        </w:rPr>
-      </w:pPr>
-      <w:bookmarkStart w:id="3" w:name="_Hlk218184321"/>
-      <w:r>
-        <w:rPr>
-          <w:lang w:val="en-US"/>
-        </w:rPr>
-        <w:t>No external books were used for this assignment.</w:t>
-      </w:r>
-    </w:p>
-    <w:p>
-      <w:pPr>
-        <w:spacing w:after="160" w:line="259" w:lineRule="auto"/>
-        <w:rPr>
-          <w:lang w:val="en-US"/>
-        </w:rPr>
-      </w:pPr>
-      <w:r>
-        <w:rPr>
-          <w:lang w:val="en-US"/>
-        </w:rPr>
-        <w:t>The work was mainly based on the provided datasets and course material</w:t>
-      </w:r>
-      <w:r>
-        <w:rPr>
-          <w:lang w:val="en-US"/>
-        </w:rPr>
-        <w:t>:</w:t>
-      </w:r>
-      <w:r>
-        <w:rPr>
-          <w:lang w:val="en-US"/>
-        </w:rPr>
-        <w:br/>
-      </w:r>
-      <w:r>
-        <w:rPr>
-          <w:lang w:val="en-US"/>
-        </w:rPr>
-        <w:t>Course Lecture Slides – TWEB: Anime Data Aggregator, Academic Year 2025.</w:t>
-      </w:r>
-      <w:r>
-        <w:rPr>
-          <w:lang w:val="en-US"/>
-        </w:rPr>
-        <w:br/>
-      </w:r>
-      <w:r>
-        <w:rPr>
-          <w:lang w:val="en-US"/>
-        </w:rPr>
-        <w:t xml:space="preserve">Professor F. </w:t>
-      </w:r>
-      <w:proofErr w:type="spellStart"/>
-      <w:r>
-        <w:rPr>
-          <w:lang w:val="en-US"/>
-        </w:rPr>
-        <w:t>Ciravegna</w:t>
-      </w:r>
-      <w:proofErr w:type="spellEnd"/>
-      <w:r>
-        <w:rPr>
-          <w:lang w:val="en-US"/>
-        </w:rPr>
-        <w:t>, University of Torino – Lecture Notes.</w:t>
-      </w:r>
-    </w:p>
-    <w:p>
-      <w:pPr>
-        <w:spacing w:after="160" w:line="259" w:lineRule="auto"/>
-        <w:rPr>
-          <w:lang w:val="en-US"/>
-        </w:rPr>
-      </w:pPr>
-      <w:r>
-        <w:t>W3Schools</w:t>
-      </w:r>
-    </w:p>
-    <w:p>
-      <w:pPr>
-        <w:spacing w:after="160" w:line="259" w:lineRule="auto"/>
-        <w:rPr>
-          <w:lang w:val="en-US"/>
-        </w:rPr>
-      </w:pPr>
-      <w:r>
-        <w:rPr>
-          <w:lang w:val="en-US"/>
-        </w:rPr>
-        <w:t>Large Language Models were also used to support understanding and implementation, mainly ChatGPT and Google Gemini.</w:t>
-      </w:r>
-    </w:p>
-    <w:bookmarkEnd w:id="3"/>
-    <w:p>
-      <w:pPr>
-        <w:spacing w:after="160" w:line="259" w:lineRule="auto"/>
-        <w:rPr>
-          <w:sz w:val="24"/>
-          <w:szCs w:val="24"/>
-          <w:u w:val="single"/>
-          <w:lang w:val="en-US"/>
-        </w:rPr>
-      </w:pPr>
-      <w:r>
-        <w:rPr>
-          <w:sz w:val="24"/>
-          <w:szCs w:val="24"/>
-          <w:u w:val="single"/>
-          <w:lang w:val="en-US"/>
-        </w:rPr>
+        <w:lastRenderedPageBreak/>
         <w:t>[1] Author(s), Title, Source, Year.</w:t>
       </w:r>
     </w:p>
@@ -4137,6 +4107,7 @@
   <w:style w:type="character" w:default="1" w:styleId="Carpredefinitoparagrafo">
     <w:name w:val="Default Paragraph Font"/>
     <w:uiPriority w:val="1"/>
+    <w:semiHidden/>
     <w:unhideWhenUsed/>
   </w:style>
   <w:style w:type="table" w:default="1" w:styleId="Tabellanormale">

</xml_diff>